<commit_message>
examinations table now generates properly
</commit_message>
<xml_diff>
--- a/slp-backend/report_templates/sample_report_template.docx
+++ b/slp-backend/report_templates/sample_report_template.docx
@@ -1431,684 +1431,44 @@
     </w:tbl>
     <w:p>
       <w:pPr>
-        <w:pStyle w:val="Stopka"/>
-        <w:ind w:right="-851"/>
-        <w:rPr>
-          <w:color w:val="FF0000"/>
+        <w:suppressAutoHyphens w:val="0"/>
+        <w:spacing w:after="160" w:line="259" w:lineRule="auto"/>
+        <w:rPr>
+          <w:color w:val="000000"/>
+          <w:sz w:val="18"/>
+          <w:szCs w:val="18"/>
         </w:rPr>
       </w:pPr>
+      <w:r>
+        <w:rPr>
+          <w:color w:val="000000"/>
+          <w:sz w:val="18"/>
+          <w:szCs w:val="18"/>
+        </w:rPr>
+        <w:br w:type="page"/>
+      </w:r>
     </w:p>
     <w:p>
       <w:pPr>
-        <w:jc w:val="center"/>
+        <w:spacing w:before="120"/>
+        <w:ind w:left="-358" w:right="-720" w:hanging="493"/>
+        <w:jc w:val="both"/>
+        <w:rPr>
+          <w:color w:val="000000"/>
+          <w:sz w:val="18"/>
+          <w:szCs w:val="18"/>
+        </w:rPr>
       </w:pPr>
+      <w:r>
+        <w:rPr>
+          <w:color w:val="000000"/>
+          <w:sz w:val="18"/>
+          <w:szCs w:val="18"/>
+        </w:rPr>
+        <w:lastRenderedPageBreak/>
+        <w:t>EXAMINATIONS_TABLE</w:t>
+      </w:r>
     </w:p>
-    <w:p>
-      <w:pPr>
-        <w:jc w:val="center"/>
-      </w:pPr>
-    </w:p>
-    <w:p>
-      <w:pPr>
-        <w:jc w:val="center"/>
-      </w:pPr>
-    </w:p>
-    <w:p>
-      <w:pPr>
-        <w:suppressAutoHyphens w:val="0"/>
-        <w:spacing w:after="160" w:line="259" w:lineRule="auto"/>
-      </w:pPr>
-      <w:r>
-        <w:br w:type="page"/>
-      </w:r>
-    </w:p>
-    <w:tbl>
-      <w:tblPr>
-        <w:tblW w:w="10696" w:type="dxa"/>
-        <w:tblInd w:w="-837" w:type="dxa"/>
-        <w:tblBorders>
-          <w:top w:val="single" w:sz="4" w:space="0" w:color="auto"/>
-          <w:left w:val="single" w:sz="4" w:space="0" w:color="auto"/>
-          <w:bottom w:val="single" w:sz="4" w:space="0" w:color="auto"/>
-          <w:right w:val="single" w:sz="4" w:space="0" w:color="auto"/>
-          <w:insideH w:val="single" w:sz="4" w:space="0" w:color="auto"/>
-          <w:insideV w:val="single" w:sz="4" w:space="0" w:color="auto"/>
-        </w:tblBorders>
-        <w:tblLayout w:type="fixed"/>
-        <w:tblCellMar>
-          <w:left w:w="70" w:type="dxa"/>
-          <w:right w:w="70" w:type="dxa"/>
-        </w:tblCellMar>
-        <w:tblLook w:val="0000" w:firstRow="0" w:lastRow="0" w:firstColumn="0" w:lastColumn="0" w:noHBand="0" w:noVBand="0"/>
-      </w:tblPr>
-      <w:tblGrid>
-        <w:gridCol w:w="474"/>
-        <w:gridCol w:w="2269"/>
-        <w:gridCol w:w="1701"/>
-        <w:gridCol w:w="1276"/>
-        <w:gridCol w:w="992"/>
-        <w:gridCol w:w="851"/>
-        <w:gridCol w:w="992"/>
-        <w:gridCol w:w="2141"/>
-      </w:tblGrid>
-      <w:tr>
-        <w:trPr>
-          <w:cantSplit/>
-          <w:trHeight w:val="158"/>
-        </w:trPr>
-        <w:tc>
-          <w:tcPr>
-            <w:tcW w:w="474" w:type="dxa"/>
-            <w:vMerge w:val="restart"/>
-            <w:vAlign w:val="center"/>
-          </w:tcPr>
-          <w:p>
-            <w:pPr>
-              <w:jc w:val="center"/>
-              <w:rPr>
-                <w:color w:val="000000"/>
-                <w:sz w:val="18"/>
-                <w:szCs w:val="18"/>
-              </w:rPr>
-            </w:pPr>
-            <w:r>
-              <w:rPr>
-                <w:b/>
-                <w:color w:val="000000"/>
-                <w:sz w:val="18"/>
-                <w:szCs w:val="18"/>
-              </w:rPr>
-              <w:lastRenderedPageBreak/>
-              <w:t>Lp.</w:t>
-            </w:r>
-          </w:p>
-        </w:tc>
-        <w:tc>
-          <w:tcPr>
-            <w:tcW w:w="2269" w:type="dxa"/>
-            <w:vMerge w:val="restart"/>
-            <w:vAlign w:val="center"/>
-          </w:tcPr>
-          <w:p>
-            <w:pPr>
-              <w:pStyle w:val="Nagwek1"/>
-              <w:ind w:right="-70"/>
-              <w:jc w:val="center"/>
-              <w:rPr>
-                <w:color w:val="000000"/>
-                <w:sz w:val="18"/>
-                <w:szCs w:val="18"/>
-              </w:rPr>
-            </w:pPr>
-            <w:r>
-              <w:rPr>
-                <w:rFonts w:ascii="Times New Roman" w:hAnsi="Times New Roman" w:cs="Times New Roman"/>
-                <w:b/>
-                <w:bCs/>
-                <w:color w:val="auto"/>
-                <w:sz w:val="18"/>
-                <w:szCs w:val="18"/>
-              </w:rPr>
-              <w:t>Badana cecha</w:t>
-            </w:r>
-            <w:r>
-              <w:rPr>
-                <w:rFonts w:ascii="Times New Roman" w:hAnsi="Times New Roman" w:cs="Times New Roman"/>
-                <w:b/>
-                <w:bCs/>
-                <w:color w:val="auto"/>
-                <w:sz w:val="18"/>
-                <w:szCs w:val="18"/>
-              </w:rPr>
-              <w:br/>
-              <w:t>(*,A, N)</w:t>
-            </w:r>
-            <w:r>
-              <w:rPr>
-                <w:rFonts w:ascii="Times New Roman" w:hAnsi="Times New Roman" w:cs="Times New Roman"/>
-                <w:b/>
-                <w:bCs/>
-                <w:color w:val="auto"/>
-                <w:sz w:val="18"/>
-                <w:szCs w:val="18"/>
-                <w:vertAlign w:val="superscript"/>
-              </w:rPr>
-              <w:t xml:space="preserve"> 1</w:t>
-            </w:r>
-          </w:p>
-        </w:tc>
-        <w:tc>
-          <w:tcPr>
-            <w:tcW w:w="1701" w:type="dxa"/>
-            <w:vMerge w:val="restart"/>
-            <w:vAlign w:val="center"/>
-          </w:tcPr>
-          <w:p>
-            <w:pPr>
-              <w:pStyle w:val="Nagwek2"/>
-              <w:jc w:val="center"/>
-              <w:rPr>
-                <w:color w:val="000000"/>
-                <w:sz w:val="18"/>
-                <w:szCs w:val="18"/>
-              </w:rPr>
-            </w:pPr>
-            <w:r>
-              <w:rPr>
-                <w:rFonts w:ascii="Times New Roman" w:hAnsi="Times New Roman" w:cs="Times New Roman"/>
-                <w:b/>
-                <w:bCs/>
-                <w:color w:val="auto"/>
-                <w:sz w:val="18"/>
-                <w:szCs w:val="18"/>
-              </w:rPr>
-              <w:t>Dokument odniesienia/</w:t>
-            </w:r>
-            <w:r>
-              <w:rPr>
-                <w:rFonts w:ascii="Times New Roman" w:hAnsi="Times New Roman" w:cs="Times New Roman"/>
-                <w:b/>
-                <w:bCs/>
-                <w:color w:val="auto"/>
-                <w:sz w:val="18"/>
-                <w:szCs w:val="18"/>
-              </w:rPr>
-              <w:br/>
-            </w:r>
-            <w:r>
-              <w:rPr>
-                <w:rFonts w:ascii="Times New Roman" w:hAnsi="Times New Roman" w:cs="Times New Roman"/>
-                <w:b/>
-                <w:bCs/>
-                <w:color w:val="auto"/>
-                <w:sz w:val="18"/>
-                <w:szCs w:val="18"/>
-              </w:rPr>
-              <w:t xml:space="preserve">technika </w:t>
-            </w:r>
-            <w:r>
-              <w:rPr>
-                <w:rFonts w:ascii="Times New Roman" w:hAnsi="Times New Roman" w:cs="Times New Roman"/>
-                <w:b/>
-                <w:bCs/>
-                <w:color w:val="auto"/>
-                <w:sz w:val="18"/>
-                <w:szCs w:val="18"/>
-                <w:vertAlign w:val="superscript"/>
-              </w:rPr>
-              <w:t>1,2</w:t>
-            </w:r>
-          </w:p>
-        </w:tc>
-        <w:tc>
-          <w:tcPr>
-            <w:tcW w:w="1276" w:type="dxa"/>
-            <w:vMerge w:val="restart"/>
-            <w:vAlign w:val="center"/>
-          </w:tcPr>
-          <w:p>
-            <w:pPr>
-              <w:pStyle w:val="Nagwek2"/>
-              <w:jc w:val="center"/>
-              <w:rPr>
-                <w:color w:val="000000"/>
-                <w:sz w:val="18"/>
-                <w:szCs w:val="18"/>
-              </w:rPr>
-            </w:pPr>
-            <w:r>
-              <w:rPr>
-                <w:rFonts w:ascii="Times New Roman" w:hAnsi="Times New Roman" w:cs="Times New Roman"/>
-                <w:b/>
-                <w:bCs/>
-                <w:color w:val="auto"/>
-                <w:sz w:val="18"/>
-                <w:szCs w:val="18"/>
-              </w:rPr>
-              <w:t xml:space="preserve">Wynik </w:t>
-            </w:r>
-            <w:r>
-              <w:rPr>
-                <w:rFonts w:ascii="Times New Roman" w:hAnsi="Times New Roman" w:cs="Times New Roman"/>
-                <w:b/>
-                <w:bCs/>
-                <w:color w:val="auto"/>
-                <w:sz w:val="18"/>
-                <w:szCs w:val="18"/>
-              </w:rPr>
-              <w:br/>
-            </w:r>
-            <w:r>
-              <w:rPr>
-                <w:rFonts w:ascii="Times New Roman" w:hAnsi="Times New Roman" w:cs="Times New Roman"/>
-                <w:b/>
-                <w:bCs/>
-                <w:color w:val="auto"/>
-                <w:sz w:val="18"/>
-                <w:szCs w:val="18"/>
-              </w:rPr>
-              <w:t>${uncertainty}</w:t>
-            </w:r>
-          </w:p>
-        </w:tc>
-        <w:tc>
-          <w:tcPr>
-            <w:tcW w:w="992" w:type="dxa"/>
-            <w:vMerge w:val="restart"/>
-            <w:vAlign w:val="center"/>
-          </w:tcPr>
-          <w:p>
-            <w:pPr>
-              <w:pStyle w:val="Nagwek1"/>
-              <w:jc w:val="center"/>
-              <w:rPr>
-                <w:color w:val="000000"/>
-                <w:sz w:val="18"/>
-                <w:szCs w:val="18"/>
-              </w:rPr>
-            </w:pPr>
-            <w:r>
-              <w:rPr>
-                <w:rFonts w:ascii="Times New Roman" w:hAnsi="Times New Roman" w:cs="Times New Roman"/>
-                <w:b/>
-                <w:bCs/>
-                <w:color w:val="000000"/>
-                <w:sz w:val="18"/>
-                <w:szCs w:val="18"/>
-              </w:rPr>
-              <w:t>Jednostka</w:t>
-            </w:r>
-          </w:p>
-        </w:tc>
-        <w:tc>
-          <w:tcPr>
-            <w:tcW w:w="3984" w:type="dxa"/>
-            <w:gridSpan w:val="3"/>
-            <w:tcBorders>
-              <w:bottom w:val="single" w:sz="4" w:space="0" w:color="auto"/>
-            </w:tcBorders>
-            <w:vAlign w:val="center"/>
-          </w:tcPr>
-          <w:p>
-            <w:pPr>
-              <w:spacing w:before="40" w:after="40"/>
-              <w:jc w:val="center"/>
-            </w:pPr>
-            <w:r>
-              <w:rPr>
-                <w:b/>
-                <w:color w:val="000000"/>
-                <w:sz w:val="18"/>
-                <w:szCs w:val="18"/>
-              </w:rPr>
-              <w:t xml:space="preserve">Wymagania wg </w:t>
-            </w:r>
-            <w:r>
-              <w:rPr>
-                <w:b/>
-                <w:color w:val="000000"/>
-                <w:sz w:val="18"/>
-                <w:szCs w:val="18"/>
-                <w:vertAlign w:val="superscript"/>
-              </w:rPr>
-              <w:t>1</w:t>
-            </w:r>
-          </w:p>
-        </w:tc>
-      </w:tr>
-      <w:tr>
-        <w:trPr>
-          <w:cantSplit/>
-          <w:trHeight w:val="157"/>
-        </w:trPr>
-        <w:tc>
-          <w:tcPr>
-            <w:tcW w:w="474" w:type="dxa"/>
-            <w:vMerge/>
-            <w:vAlign w:val="center"/>
-          </w:tcPr>
-          <w:p>
-            <w:pPr>
-              <w:snapToGrid w:val="0"/>
-              <w:spacing w:before="40" w:after="40"/>
-              <w:jc w:val="center"/>
-              <w:rPr>
-                <w:color w:val="000000"/>
-                <w:sz w:val="18"/>
-                <w:szCs w:val="18"/>
-              </w:rPr>
-            </w:pPr>
-          </w:p>
-        </w:tc>
-        <w:tc>
-          <w:tcPr>
-            <w:tcW w:w="2269" w:type="dxa"/>
-            <w:vMerge/>
-            <w:vAlign w:val="center"/>
-          </w:tcPr>
-          <w:p>
-            <w:pPr>
-              <w:pStyle w:val="Stopka"/>
-              <w:tabs>
-                <w:tab w:val="clear" w:pos="4536"/>
-                <w:tab w:val="clear" w:pos="9072"/>
-              </w:tabs>
-              <w:snapToGrid w:val="0"/>
-              <w:spacing w:before="40" w:after="40"/>
-              <w:rPr>
-                <w:color w:val="000000"/>
-                <w:sz w:val="18"/>
-                <w:szCs w:val="18"/>
-              </w:rPr>
-            </w:pPr>
-          </w:p>
-        </w:tc>
-        <w:tc>
-          <w:tcPr>
-            <w:tcW w:w="1701" w:type="dxa"/>
-            <w:vMerge/>
-            <w:vAlign w:val="center"/>
-          </w:tcPr>
-          <w:p>
-            <w:pPr>
-              <w:snapToGrid w:val="0"/>
-              <w:spacing w:before="40" w:after="40"/>
-              <w:jc w:val="center"/>
-              <w:rPr>
-                <w:color w:val="000000"/>
-                <w:sz w:val="18"/>
-                <w:szCs w:val="18"/>
-              </w:rPr>
-            </w:pPr>
-          </w:p>
-        </w:tc>
-        <w:tc>
-          <w:tcPr>
-            <w:tcW w:w="1276" w:type="dxa"/>
-            <w:vMerge/>
-            <w:vAlign w:val="center"/>
-          </w:tcPr>
-          <w:p>
-            <w:pPr>
-              <w:snapToGrid w:val="0"/>
-              <w:spacing w:before="40" w:after="40"/>
-              <w:jc w:val="center"/>
-              <w:rPr>
-                <w:color w:val="000000"/>
-                <w:sz w:val="18"/>
-                <w:szCs w:val="18"/>
-              </w:rPr>
-            </w:pPr>
-          </w:p>
-        </w:tc>
-        <w:tc>
-          <w:tcPr>
-            <w:tcW w:w="992" w:type="dxa"/>
-            <w:vMerge/>
-            <w:tcBorders>
-              <w:right w:val="single" w:sz="4" w:space="0" w:color="auto"/>
-            </w:tcBorders>
-            <w:vAlign w:val="center"/>
-          </w:tcPr>
-          <w:p>
-            <w:pPr>
-              <w:snapToGrid w:val="0"/>
-              <w:spacing w:before="40" w:after="40"/>
-              <w:jc w:val="center"/>
-              <w:rPr>
-                <w:color w:val="000000"/>
-                <w:sz w:val="18"/>
-                <w:szCs w:val="18"/>
-              </w:rPr>
-            </w:pPr>
-          </w:p>
-        </w:tc>
-        <w:tc>
-          <w:tcPr>
-            <w:tcW w:w="851" w:type="dxa"/>
-            <w:tcBorders>
-              <w:top w:val="single" w:sz="4" w:space="0" w:color="auto"/>
-              <w:left w:val="single" w:sz="4" w:space="0" w:color="auto"/>
-              <w:bottom w:val="single" w:sz="4" w:space="0" w:color="auto"/>
-              <w:right w:val="single" w:sz="4" w:space="0" w:color="auto"/>
-            </w:tcBorders>
-          </w:tcPr>
-          <w:p>
-            <w:pPr>
-              <w:widowControl w:val="0"/>
-              <w:autoSpaceDE w:val="0"/>
-              <w:jc w:val="center"/>
-              <w:rPr>
-                <w:b/>
-                <w:sz w:val="16"/>
-                <w:szCs w:val="16"/>
-              </w:rPr>
-            </w:pPr>
-            <w:r>
-              <w:rPr>
-                <w:b/>
-                <w:sz w:val="16"/>
-                <w:szCs w:val="16"/>
-              </w:rPr>
-              <w:t>np.</w:t>
-            </w:r>
-          </w:p>
-          <w:p>
-            <w:pPr>
-              <w:widowControl w:val="0"/>
-              <w:autoSpaceDE w:val="0"/>
-              <w:jc w:val="center"/>
-              <w:rPr>
-                <w:b/>
-                <w:sz w:val="16"/>
-                <w:szCs w:val="16"/>
-              </w:rPr>
-            </w:pPr>
-            <w:r>
-              <w:rPr>
-                <w:b/>
-                <w:sz w:val="16"/>
-                <w:szCs w:val="16"/>
-              </w:rPr>
-              <w:t>norm, przepisów prawa</w:t>
-            </w:r>
-            <w:r>
-              <w:rPr>
-                <w:b/>
-                <w:sz w:val="16"/>
-                <w:szCs w:val="16"/>
-                <w:vertAlign w:val="superscript"/>
-              </w:rPr>
-              <w:t>1</w:t>
-            </w:r>
-          </w:p>
-        </w:tc>
-        <w:tc>
-          <w:tcPr>
-            <w:tcW w:w="992" w:type="dxa"/>
-            <w:tcBorders>
-              <w:top w:val="single" w:sz="4" w:space="0" w:color="auto"/>
-              <w:left w:val="single" w:sz="4" w:space="0" w:color="auto"/>
-              <w:bottom w:val="single" w:sz="4" w:space="0" w:color="auto"/>
-              <w:right w:val="single" w:sz="4" w:space="0" w:color="auto"/>
-            </w:tcBorders>
-          </w:tcPr>
-          <w:p>
-            <w:pPr>
-              <w:widowControl w:val="0"/>
-              <w:autoSpaceDE w:val="0"/>
-              <w:jc w:val="center"/>
-              <w:rPr>
-                <w:b/>
-                <w:sz w:val="16"/>
-                <w:szCs w:val="16"/>
-              </w:rPr>
-            </w:pPr>
-            <w:r>
-              <w:rPr>
-                <w:b/>
-                <w:sz w:val="16"/>
-                <w:szCs w:val="16"/>
-              </w:rPr>
-              <w:t>np.</w:t>
-            </w:r>
-          </w:p>
-          <w:p>
-            <w:pPr>
-              <w:widowControl w:val="0"/>
-              <w:autoSpaceDE w:val="0"/>
-              <w:jc w:val="center"/>
-              <w:rPr>
-                <w:b/>
-                <w:sz w:val="16"/>
-                <w:szCs w:val="16"/>
-              </w:rPr>
-            </w:pPr>
-            <w:r>
-              <w:rPr>
-                <w:b/>
-                <w:sz w:val="16"/>
-                <w:szCs w:val="16"/>
-              </w:rPr>
-              <w:t>Specyfikacji jakościowej</w:t>
-            </w:r>
-          </w:p>
-          <w:p>
-            <w:pPr>
-              <w:widowControl w:val="0"/>
-              <w:autoSpaceDE w:val="0"/>
-              <w:jc w:val="center"/>
-              <w:rPr>
-                <w:b/>
-                <w:sz w:val="16"/>
-                <w:szCs w:val="16"/>
-              </w:rPr>
-            </w:pPr>
-            <w:r>
-              <w:rPr>
-                <w:b/>
-                <w:sz w:val="16"/>
-                <w:szCs w:val="16"/>
-              </w:rPr>
-              <w:t>…………..</w:t>
-            </w:r>
-            <w:r>
-              <w:rPr>
-                <w:b/>
-                <w:sz w:val="16"/>
-                <w:szCs w:val="16"/>
-                <w:vertAlign w:val="superscript"/>
-              </w:rPr>
-              <w:t>1</w:t>
-            </w:r>
-          </w:p>
-        </w:tc>
-        <w:tc>
-          <w:tcPr>
-            <w:tcW w:w="2141" w:type="dxa"/>
-            <w:tcBorders>
-              <w:top w:val="single" w:sz="4" w:space="0" w:color="auto"/>
-              <w:left w:val="single" w:sz="4" w:space="0" w:color="auto"/>
-              <w:bottom w:val="single" w:sz="4" w:space="0" w:color="auto"/>
-              <w:right w:val="single" w:sz="4" w:space="0" w:color="auto"/>
-            </w:tcBorders>
-          </w:tcPr>
-          <w:p>
-            <w:pPr>
-              <w:widowControl w:val="0"/>
-              <w:autoSpaceDE w:val="0"/>
-              <w:jc w:val="center"/>
-              <w:rPr>
-                <w:b/>
-                <w:sz w:val="16"/>
-                <w:szCs w:val="16"/>
-              </w:rPr>
-            </w:pPr>
-            <w:r>
-              <w:rPr>
-                <w:b/>
-                <w:sz w:val="16"/>
-                <w:szCs w:val="16"/>
-              </w:rPr>
-              <w:t>np. oznakowania producenta oraz Wytycznych dla właściwych organów</w:t>
-            </w:r>
-          </w:p>
-          <w:p>
-            <w:pPr>
-              <w:widowControl w:val="0"/>
-              <w:autoSpaceDE w:val="0"/>
-              <w:jc w:val="center"/>
-              <w:rPr>
-                <w:b/>
-                <w:sz w:val="16"/>
-                <w:szCs w:val="16"/>
-              </w:rPr>
-            </w:pPr>
-            <w:r>
-              <w:rPr>
-                <w:b/>
-                <w:sz w:val="16"/>
-                <w:szCs w:val="16"/>
-              </w:rPr>
-              <w:t>w sprawie kontroli zgodności z Prawodawstwem UE w odniesieniu do Rozp. Parlamentu Europejskiego</w:t>
-            </w:r>
-            <w:r>
-              <w:rPr>
-                <w:b/>
-                <w:sz w:val="16"/>
-                <w:szCs w:val="16"/>
-              </w:rPr>
-              <w:br/>
-              <w:t>i Rady (UE) nr 1169/2011</w:t>
-            </w:r>
-          </w:p>
-          <w:p>
-            <w:pPr>
-              <w:widowControl w:val="0"/>
-              <w:autoSpaceDE w:val="0"/>
-              <w:jc w:val="center"/>
-              <w:rPr>
-                <w:b/>
-                <w:sz w:val="16"/>
-                <w:szCs w:val="16"/>
-              </w:rPr>
-            </w:pPr>
-            <w:r>
-              <w:rPr>
-                <w:b/>
-                <w:sz w:val="16"/>
-                <w:szCs w:val="16"/>
-              </w:rPr>
-              <w:t>z dn. 25 października 2011</w:t>
-            </w:r>
-          </w:p>
-          <w:p>
-            <w:pPr>
-              <w:widowControl w:val="0"/>
-              <w:autoSpaceDE w:val="0"/>
-              <w:jc w:val="center"/>
-            </w:pPr>
-            <w:r>
-              <w:rPr>
-                <w:b/>
-                <w:sz w:val="16"/>
-                <w:szCs w:val="16"/>
-              </w:rPr>
-              <w:t>(wartość odżywcza)</w:t>
-            </w:r>
-            <w:r>
-              <w:rPr>
-                <w:b/>
-                <w:sz w:val="16"/>
-                <w:szCs w:val="16"/>
-                <w:vertAlign w:val="superscript"/>
-              </w:rPr>
-              <w:t>1</w:t>
-            </w:r>
-          </w:p>
-        </w:tc>
-      </w:tr>
-    </w:tbl>
     <w:p>
       <w:pPr>
         <w:spacing w:before="120"/>
@@ -2146,6 +1506,7 @@
         <w:ind w:left="-851" w:right="-720" w:hanging="3"/>
         <w:jc w:val="both"/>
         <w:rPr>
+          <w:color w:val="000000"/>
           <w:sz w:val="18"/>
           <w:szCs w:val="18"/>
         </w:rPr>
@@ -2164,28 +1525,6 @@
         </w:rPr>
         <w:br/>
         <w:t>gdy jest to uzgodnione z klientem lub, gdy niepewność pomiaru wpływa na zgodność z wyspecyfikowanymi wartościami granicznymi.</w:t>
-      </w:r>
-    </w:p>
-    <w:p>
-      <w:pPr>
-        <w:tabs>
-          <w:tab w:val="left" w:pos="9923"/>
-        </w:tabs>
-        <w:spacing w:before="120"/>
-        <w:ind w:left="-851" w:right="-720" w:hanging="3"/>
-        <w:jc w:val="both"/>
-        <w:rPr>
-          <w:color w:val="000000"/>
-          <w:sz w:val="18"/>
-          <w:szCs w:val="18"/>
-        </w:rPr>
-      </w:pPr>
-      <w:r>
-        <w:rPr>
-          <w:sz w:val="18"/>
-          <w:szCs w:val="18"/>
-        </w:rPr>
-        <w:t>${uncertaintyInfo}</w:t>
       </w:r>
     </w:p>
     <w:p>
@@ -2206,64 +1545,7 @@
           <w:sz w:val="18"/>
           <w:szCs w:val="18"/>
         </w:rPr>
-        <w:t xml:space="preserve">Podana niepewność jest niepewnością rozszerzoną, uzyskaną przez pomnożenie niepewności standardowej i współczynnika rozszerzenia k=2, </w:t>
-      </w:r>
-      <w:r>
-        <w:rPr>
-          <w:color w:val="000000"/>
-          <w:sz w:val="18"/>
-          <w:szCs w:val="18"/>
-        </w:rPr>
-        <w:br/>
-        <w:t>co w przybliżeniu zapewnia poziom ufności 95%.</w:t>
-      </w:r>
-      <w:r>
-        <w:rPr>
-          <w:color w:val="000000"/>
-          <w:sz w:val="18"/>
-          <w:szCs w:val="18"/>
-          <w:vertAlign w:val="superscript"/>
-        </w:rPr>
-        <w:t>1</w:t>
-      </w:r>
-    </w:p>
-    <w:p>
-      <w:pPr>
-        <w:tabs>
-          <w:tab w:val="left" w:pos="9923"/>
-        </w:tabs>
-        <w:ind w:left="-360" w:right="-720" w:hanging="494"/>
-        <w:jc w:val="both"/>
-        <w:rPr>
-          <w:b/>
-          <w:sz w:val="18"/>
-          <w:szCs w:val="18"/>
-        </w:rPr>
-      </w:pPr>
-      <w:r>
-        <w:rPr>
-          <w:color w:val="000000"/>
-          <w:sz w:val="18"/>
-          <w:szCs w:val="18"/>
-        </w:rPr>
-        <w:t>Podana niepewność pomiaru oszacowana została tylko i wyłącznie dla podanej metodyki badawczej</w:t>
-      </w:r>
-      <w:r>
-        <w:rPr>
-          <w:color w:val="000000"/>
-          <w:sz w:val="18"/>
-          <w:szCs w:val="18"/>
-          <w:vertAlign w:val="superscript"/>
-        </w:rPr>
-        <w:t>1</w:t>
-      </w:r>
-      <w:r>
-        <w:rPr>
-          <w:color w:val="000000"/>
-          <w:sz w:val="18"/>
-          <w:szCs w:val="18"/>
-        </w:rPr>
-        <w:t xml:space="preserve">. </w:t>
+        <w:t>${uncertaintyInfo}</w:t>
       </w:r>
     </w:p>
     <w:p>
@@ -2652,7 +1934,7 @@
           <w:sz w:val="18"/>
           <w:szCs w:val="18"/>
         </w:rPr>
-        <w:t>iu akceptacji Pełnomocnika ds. systemu z</w:t>
+        <w:t>iu akceptacji Pełnomocnika d</w:t>
       </w:r>
       <w:r>
         <w:rPr>
@@ -2660,6 +1942,22 @@
           <w:sz w:val="18"/>
           <w:szCs w:val="18"/>
         </w:rPr>
+        <w:t xml:space="preserve"> </w:t>
+      </w:r>
+      <w:r>
+        <w:rPr>
+          <w:color w:val="000000"/>
+          <w:sz w:val="18"/>
+          <w:szCs w:val="18"/>
+        </w:rPr>
+        <w:t>s. systemu z</w:t>
+      </w:r>
+      <w:r>
+        <w:rPr>
+          <w:color w:val="000000"/>
+          <w:sz w:val="18"/>
+          <w:szCs w:val="18"/>
+        </w:rPr>
         <w:t>arządzani</w:t>
       </w:r>
       <w:r>
@@ -2678,14 +1976,93 @@
         </w:rPr>
         <w:t>aboratoriach GIJHARS</w:t>
       </w:r>
+    </w:p>
+    <w:p>
+      <w:pPr>
+        <w:jc w:val="center"/>
+        <w:rPr>
+          <w:color w:val="000000"/>
+          <w:sz w:val="18"/>
+          <w:szCs w:val="18"/>
+        </w:rPr>
+      </w:pPr>
+    </w:p>
+    <w:tbl>
+      <w:tblPr>
+        <w:tblStyle w:val="Tabela-Siatka"/>
+        <w:tblpPr w:leftFromText="141" w:rightFromText="141" w:vertAnchor="text" w:horzAnchor="margin" w:tblpXSpec="center" w:tblpY="-426"/>
+        <w:tblW w:w="10671" w:type="dxa"/>
+        <w:tblBorders>
+          <w:top w:val="none" w:sz="0" w:space="0" w:color="auto"/>
+          <w:left w:val="none" w:sz="0" w:space="0" w:color="auto"/>
+          <w:bottom w:val="none" w:sz="0" w:space="0" w:color="auto"/>
+          <w:right w:val="none" w:sz="0" w:space="0" w:color="auto"/>
+          <w:insideH w:val="none" w:sz="0" w:space="0" w:color="auto"/>
+          <w:insideV w:val="none" w:sz="0" w:space="0" w:color="auto"/>
+        </w:tblBorders>
+        <w:tblCellMar>
+          <w:left w:w="0" w:type="dxa"/>
+          <w:right w:w="0" w:type="dxa"/>
+        </w:tblCellMar>
+        <w:tblLook w:val="04A0" w:firstRow="1" w:lastRow="0" w:firstColumn="1" w:lastColumn="0" w:noHBand="0" w:noVBand="1"/>
+      </w:tblPr>
+      <w:tblGrid>
+        <w:gridCol w:w="6858"/>
+        <w:gridCol w:w="3813"/>
+      </w:tblGrid>
+      <w:tr>
+        <w:tc>
+          <w:tcPr>
+            <w:tcW w:w="6858" w:type="dxa"/>
+          </w:tcPr>
+          <w:p>
+            <w:pPr>
+              <w:spacing w:before="120"/>
+              <w:ind w:right="-737"/>
+              <w:jc w:val="both"/>
+              <w:rPr>
+                <w:color w:val="000000"/>
+                <w:sz w:val="18"/>
+                <w:szCs w:val="18"/>
+              </w:rPr>
+            </w:pPr>
+          </w:p>
+        </w:tc>
+        <w:tc>
+          <w:tcPr>
+            <w:tcW w:w="3813" w:type="dxa"/>
+          </w:tcPr>
+          <w:p>
+            <w:pPr>
+              <w:spacing w:before="120"/>
+              <w:ind w:right="-720"/>
+              <w:jc w:val="both"/>
+              <w:rPr>
+                <w:color w:val="000000"/>
+                <w:sz w:val="18"/>
+                <w:szCs w:val="18"/>
+              </w:rPr>
+            </w:pPr>
+          </w:p>
+        </w:tc>
+      </w:tr>
+    </w:tbl>
+    <w:p>
+      <w:pPr>
+        <w:suppressAutoHyphens w:val="0"/>
+        <w:spacing w:after="160" w:line="259" w:lineRule="auto"/>
+        <w:rPr>
+          <w:color w:val="000000"/>
+          <w:sz w:val="18"/>
+          <w:szCs w:val="18"/>
+        </w:rPr>
+      </w:pPr>
     </w:p>
     <w:sectPr>
-      <w:headerReference w:type="even" r:id="rId8"/>
-      <w:headerReference w:type="default" r:id="rId9"/>
-      <w:footerReference w:type="even" r:id="rId10"/>
-      <w:footerReference w:type="default" r:id="rId11"/>
-      <w:headerReference w:type="first" r:id="rId12"/>
-      <w:footerReference w:type="first" r:id="rId13"/>
+      <w:headerReference w:type="default" r:id="rId8"/>
+      <w:footerReference w:type="default" r:id="rId9"/>
+      <w:headerReference w:type="first" r:id="rId10"/>
+      <w:footerReference w:type="first" r:id="rId11"/>
       <w:pgSz w:w="11906" w:h="16838"/>
       <w:pgMar w:top="851" w:right="1417" w:bottom="1417" w:left="1417" w:header="708" w:footer="309" w:gutter="0"/>
       <w:cols w:space="708"/>
@@ -2716,6 +2093,177 @@
 
 <file path=word/footer1.xml><?xml version="1.0" encoding="utf-8"?>
 <w:ftr xmlns:wpc="http://schemas.microsoft.com/office/word/2010/wordprocessingCanvas" xmlns:cx="http://schemas.microsoft.com/office/drawing/2014/chartex" xmlns:cx1="http://schemas.microsoft.com/office/drawing/2015/9/8/chartex" xmlns:cx2="http://schemas.microsoft.com/office/drawing/2015/10/21/chartex" xmlns:cx3="http://schemas.microsoft.com/office/drawing/2016/5/9/chartex" xmlns:cx4="http://schemas.microsoft.com/office/drawing/2016/5/10/chartex" xmlns:cx5="http://schemas.microsoft.com/office/drawing/2016/5/11/chartex" xmlns:cx6="http://schemas.microsoft.com/office/drawing/2016/5/12/chartex" xmlns:cx7="http://schemas.microsoft.com/office/drawing/2016/5/13/chartex" xmlns:cx8="http://schemas.microsoft.com/office/drawing/2016/5/14/chartex" xmlns:mc="http://schemas.openxmlformats.org/markup-compatibility/2006" xmlns:aink="http://schemas.microsoft.com/office/drawing/2016/ink" xmlns:am3d="http://schemas.microsoft.com/office/drawing/2017/model3d" xmlns:o="urn:schemas-microsoft-com:office:office" xmlns:oel="http://schemas.microsoft.com/office/2019/extlst" xmlns:r="http://schemas.openxmlformats.org/officeDocument/2006/relationships" xmlns:m="http://schemas.openxmlformats.org/officeDocument/2006/math" xmlns:v="urn:schemas-microsoft-com:vml" xmlns:wp14="http://schemas.microsoft.com/office/word/2010/wordprocessingDrawing" xmlns:wp="http://schemas.openxmlformats.org/drawingml/2006/wordprocessingDrawing" xmlns:w10="urn:schemas-microsoft-com:office:word" xmlns:w="http://schemas.openxmlformats.org/wordprocessingml/2006/main" xmlns:w14="http://schemas.microsoft.com/office/word/2010/wordml" xmlns:w15="http://schemas.microsoft.com/office/word/2012/wordml" xmlns:w16cex="http://schemas.microsoft.com/office/word/2018/wordml/cex" xmlns:w16cid="http://schemas.microsoft.com/office/word/2016/wordml/cid" xmlns:w16="http://schemas.microsoft.com/office/word/2018/wordml" xmlns:w16du="http://schemas.microsoft.com/office/word/2023/wordml/word16du" xmlns:w16sdtdh="http://schemas.microsoft.com/office/word/2020/wordml/sdtdatahash" xmlns:w16se="http://schemas.microsoft.com/office/word/2015/wordml/symex" xmlns:wpg="http://schemas.microsoft.com/office/word/2010/wordprocessingGroup" xmlns:wpi="http://schemas.microsoft.com/office/word/2010/wordprocessingInk" xmlns:wne="http://schemas.microsoft.com/office/word/2006/wordml" xmlns:wps="http://schemas.microsoft.com/office/word/2010/wordprocessingShape" mc:Ignorable="w14 w15 w16se w16cid w16 w16cex w16sdtdh w16du wp14">
+  <w:tbl>
+    <w:tblPr>
+      <w:tblW w:w="0" w:type="auto"/>
+      <w:tblInd w:w="-788" w:type="dxa"/>
+      <w:tblLayout w:type="fixed"/>
+      <w:tblCellMar>
+        <w:left w:w="70" w:type="dxa"/>
+        <w:right w:w="70" w:type="dxa"/>
+      </w:tblCellMar>
+      <w:tblLook w:val="0000" w:firstRow="0" w:lastRow="0" w:firstColumn="0" w:lastColumn="0" w:noHBand="0" w:noVBand="0"/>
+    </w:tblPr>
+    <w:tblGrid>
+      <w:gridCol w:w="1751"/>
+      <w:gridCol w:w="6785"/>
+      <w:gridCol w:w="2111"/>
+    </w:tblGrid>
+    <w:tr>
+      <w:trPr>
+        <w:cantSplit/>
+        <w:trHeight w:val="1113"/>
+      </w:trPr>
+      <w:tc>
+        <w:tcPr>
+          <w:tcW w:w="1751" w:type="dxa"/>
+          <w:tcBorders>
+            <w:top w:val="single" w:sz="4" w:space="0" w:color="000000"/>
+            <w:left w:val="single" w:sz="4" w:space="0" w:color="000000"/>
+            <w:bottom w:val="single" w:sz="4" w:space="0" w:color="000000"/>
+          </w:tcBorders>
+        </w:tcPr>
+        <w:p>
+          <w:pPr>
+            <w:pStyle w:val="Stopka"/>
+            <w:jc w:val="center"/>
+          </w:pPr>
+          <w:r>
+            <w:t>Sporządzono dnia: ${newDate}</w:t>
+          </w:r>
+        </w:p>
+      </w:tc>
+      <w:tc>
+        <w:tcPr>
+          <w:tcW w:w="6785" w:type="dxa"/>
+          <w:tcBorders>
+            <w:top w:val="single" w:sz="4" w:space="0" w:color="000000"/>
+            <w:left w:val="single" w:sz="4" w:space="0" w:color="000000"/>
+            <w:bottom w:val="single" w:sz="4" w:space="0" w:color="000000"/>
+          </w:tcBorders>
+        </w:tcPr>
+        <w:p>
+          <w:pPr>
+            <w:pStyle w:val="Stopka"/>
+            <w:jc w:val="center"/>
+          </w:pPr>
+          <w:r>
+            <w:t>Autoryzujący Sprawozdanie z badań :</w:t>
+          </w:r>
+        </w:p>
+      </w:tc>
+      <w:tc>
+        <w:tcPr>
+          <w:tcW w:w="2111" w:type="dxa"/>
+          <w:tcBorders>
+            <w:top w:val="single" w:sz="4" w:space="0" w:color="000000"/>
+            <w:left w:val="single" w:sz="4" w:space="0" w:color="000000"/>
+            <w:bottom w:val="single" w:sz="4" w:space="0" w:color="000000"/>
+            <w:right w:val="single" w:sz="4" w:space="0" w:color="000000"/>
+          </w:tcBorders>
+        </w:tcPr>
+        <w:p>
+          <w:pPr>
+            <w:pStyle w:val="Stopka"/>
+            <w:jc w:val="center"/>
+          </w:pPr>
+          <w:r>
+            <w:t>Zatwierdził :</w:t>
+          </w:r>
+        </w:p>
+      </w:tc>
+    </w:tr>
+  </w:tbl>
+  <w:p>
+    <w:pPr>
+      <w:pStyle w:val="Stopka"/>
+      <w:jc w:val="right"/>
+      <w:rPr>
+        <w:sz w:val="10"/>
+        <w:szCs w:val="10"/>
+      </w:rPr>
+    </w:pPr>
+  </w:p>
+  <w:p>
+    <w:pPr>
+      <w:pStyle w:val="Stopka"/>
+      <w:tabs>
+        <w:tab w:val="clear" w:pos="9072"/>
+        <w:tab w:val="right" w:pos="9900"/>
+      </w:tabs>
+      <w:ind w:right="-697"/>
+      <w:jc w:val="right"/>
+    </w:pPr>
+    <w:r>
+      <w:t xml:space="preserve">F-4/PG-16, Wydanie ${counter} z dnia ${newDate} ; str./str. </w:t>
+    </w:r>
+    <w:r>
+      <w:rPr>
+        <w:rStyle w:val="Numerstrony"/>
+      </w:rPr>
+      <w:fldChar w:fldCharType="begin"/>
+    </w:r>
+    <w:r>
+      <w:rPr>
+        <w:rStyle w:val="Numerstrony"/>
+      </w:rPr>
+      <w:instrText xml:space="preserve"> PAGE </w:instrText>
+    </w:r>
+    <w:r>
+      <w:rPr>
+        <w:rStyle w:val="Numerstrony"/>
+      </w:rPr>
+      <w:fldChar w:fldCharType="separate"/>
+    </w:r>
+    <w:r>
+      <w:rPr>
+        <w:rStyle w:val="Numerstrony"/>
+      </w:rPr>
+      <w:t>1</w:t>
+    </w:r>
+    <w:r>
+      <w:rPr>
+        <w:rStyle w:val="Numerstrony"/>
+      </w:rPr>
+      <w:fldChar w:fldCharType="end"/>
+    </w:r>
+    <w:r>
+      <w:rPr>
+        <w:rStyle w:val="Numerstrony"/>
+      </w:rPr>
+      <w:t>/</w:t>
+    </w:r>
+    <w:r>
+      <w:rPr>
+        <w:rStyle w:val="Numerstrony"/>
+      </w:rPr>
+      <w:fldChar w:fldCharType="begin"/>
+    </w:r>
+    <w:r>
+      <w:rPr>
+        <w:rStyle w:val="Numerstrony"/>
+      </w:rPr>
+      <w:instrText xml:space="preserve"> NUMPAGES \*Arabic </w:instrText>
+    </w:r>
+    <w:r>
+      <w:rPr>
+        <w:rStyle w:val="Numerstrony"/>
+      </w:rPr>
+      <w:fldChar w:fldCharType="separate"/>
+    </w:r>
+    <w:r>
+      <w:rPr>
+        <w:rStyle w:val="Numerstrony"/>
+      </w:rPr>
+      <w:t>2</w:t>
+    </w:r>
+    <w:r>
+      <w:rPr>
+        <w:rStyle w:val="Numerstrony"/>
+      </w:rPr>
+      <w:fldChar w:fldCharType="end"/>
+    </w:r>
+  </w:p>
   <w:p>
     <w:pPr>
       <w:pStyle w:val="Stopka"/>
@@ -2852,7 +2400,7 @@
       <w:rPr>
         <w:rStyle w:val="Numerstrony"/>
       </w:rPr>
-      <w:t>1</w:t>
+      <w:t>2</w:t>
     </w:r>
     <w:r>
       <w:rPr>
@@ -2902,11 +2450,6 @@
       <w:pStyle w:val="Stopka"/>
     </w:pPr>
   </w:p>
-</w:ftr>
-</file>
-
-<file path=word/footer3.xml><?xml version="1.0" encoding="utf-8"?>
-<w:ftr xmlns:wpc="http://schemas.microsoft.com/office/word/2010/wordprocessingCanvas" xmlns:cx="http://schemas.microsoft.com/office/drawing/2014/chartex" xmlns:cx1="http://schemas.microsoft.com/office/drawing/2015/9/8/chartex" xmlns:cx2="http://schemas.microsoft.com/office/drawing/2015/10/21/chartex" xmlns:cx3="http://schemas.microsoft.com/office/drawing/2016/5/9/chartex" xmlns:cx4="http://schemas.microsoft.com/office/drawing/2016/5/10/chartex" xmlns:cx5="http://schemas.microsoft.com/office/drawing/2016/5/11/chartex" xmlns:cx6="http://schemas.microsoft.com/office/drawing/2016/5/12/chartex" xmlns:cx7="http://schemas.microsoft.com/office/drawing/2016/5/13/chartex" xmlns:cx8="http://schemas.microsoft.com/office/drawing/2016/5/14/chartex" xmlns:mc="http://schemas.openxmlformats.org/markup-compatibility/2006" xmlns:aink="http://schemas.microsoft.com/office/drawing/2016/ink" xmlns:am3d="http://schemas.microsoft.com/office/drawing/2017/model3d" xmlns:o="urn:schemas-microsoft-com:office:office" xmlns:oel="http://schemas.microsoft.com/office/2019/extlst" xmlns:r="http://schemas.openxmlformats.org/officeDocument/2006/relationships" xmlns:m="http://schemas.openxmlformats.org/officeDocument/2006/math" xmlns:v="urn:schemas-microsoft-com:vml" xmlns:wp14="http://schemas.microsoft.com/office/word/2010/wordprocessingDrawing" xmlns:wp="http://schemas.openxmlformats.org/drawingml/2006/wordprocessingDrawing" xmlns:w10="urn:schemas-microsoft-com:office:word" xmlns:w="http://schemas.openxmlformats.org/wordprocessingml/2006/main" xmlns:w14="http://schemas.microsoft.com/office/word/2010/wordml" xmlns:w15="http://schemas.microsoft.com/office/word/2012/wordml" xmlns:w16cex="http://schemas.microsoft.com/office/word/2018/wordml/cex" xmlns:w16cid="http://schemas.microsoft.com/office/word/2016/wordml/cid" xmlns:w16="http://schemas.microsoft.com/office/word/2018/wordml" xmlns:w16du="http://schemas.microsoft.com/office/word/2023/wordml/word16du" xmlns:w16sdtdh="http://schemas.microsoft.com/office/word/2020/wordml/sdtdatahash" xmlns:w16se="http://schemas.microsoft.com/office/word/2015/wordml/symex" xmlns:wpg="http://schemas.microsoft.com/office/word/2010/wordprocessingGroup" xmlns:wpi="http://schemas.microsoft.com/office/word/2010/wordprocessingInk" xmlns:wne="http://schemas.microsoft.com/office/word/2006/wordml" xmlns:wps="http://schemas.microsoft.com/office/word/2010/wordprocessingShape" mc:Ignorable="w14 w15 w16se w16cid w16 w16cex w16sdtdh w16du wp14">
   <w:p>
     <w:pPr>
       <w:pStyle w:val="Stopka"/>
@@ -2939,16 +2482,6 @@
   <w:p>
     <w:pPr>
       <w:pStyle w:val="Nagwek"/>
-    </w:pPr>
-  </w:p>
-</w:hdr>
-</file>
-
-<file path=word/header2.xml><?xml version="1.0" encoding="utf-8"?>
-<w:hdr xmlns:wpc="http://schemas.microsoft.com/office/word/2010/wordprocessingCanvas" xmlns:cx="http://schemas.microsoft.com/office/drawing/2014/chartex" xmlns:cx1="http://schemas.microsoft.com/office/drawing/2015/9/8/chartex" xmlns:cx2="http://schemas.microsoft.com/office/drawing/2015/10/21/chartex" xmlns:cx3="http://schemas.microsoft.com/office/drawing/2016/5/9/chartex" xmlns:cx4="http://schemas.microsoft.com/office/drawing/2016/5/10/chartex" xmlns:cx5="http://schemas.microsoft.com/office/drawing/2016/5/11/chartex" xmlns:cx6="http://schemas.microsoft.com/office/drawing/2016/5/12/chartex" xmlns:cx7="http://schemas.microsoft.com/office/drawing/2016/5/13/chartex" xmlns:cx8="http://schemas.microsoft.com/office/drawing/2016/5/14/chartex" xmlns:mc="http://schemas.openxmlformats.org/markup-compatibility/2006" xmlns:aink="http://schemas.microsoft.com/office/drawing/2016/ink" xmlns:am3d="http://schemas.microsoft.com/office/drawing/2017/model3d" xmlns:o="urn:schemas-microsoft-com:office:office" xmlns:oel="http://schemas.microsoft.com/office/2019/extlst" xmlns:r="http://schemas.openxmlformats.org/officeDocument/2006/relationships" xmlns:m="http://schemas.openxmlformats.org/officeDocument/2006/math" xmlns:v="urn:schemas-microsoft-com:vml" xmlns:wp14="http://schemas.microsoft.com/office/word/2010/wordprocessingDrawing" xmlns:wp="http://schemas.openxmlformats.org/drawingml/2006/wordprocessingDrawing" xmlns:w10="urn:schemas-microsoft-com:office:word" xmlns:w="http://schemas.openxmlformats.org/wordprocessingml/2006/main" xmlns:w14="http://schemas.microsoft.com/office/word/2010/wordml" xmlns:w15="http://schemas.microsoft.com/office/word/2012/wordml" xmlns:w16cex="http://schemas.microsoft.com/office/word/2018/wordml/cex" xmlns:w16cid="http://schemas.microsoft.com/office/word/2016/wordml/cid" xmlns:w16="http://schemas.microsoft.com/office/word/2018/wordml" xmlns:w16du="http://schemas.microsoft.com/office/word/2023/wordml/word16du" xmlns:w16sdtdh="http://schemas.microsoft.com/office/word/2020/wordml/sdtdatahash" xmlns:w16se="http://schemas.microsoft.com/office/word/2015/wordml/symex" xmlns:wpg="http://schemas.microsoft.com/office/word/2010/wordprocessingGroup" xmlns:wpi="http://schemas.microsoft.com/office/word/2010/wordprocessingInk" xmlns:wne="http://schemas.microsoft.com/office/word/2006/wordml" xmlns:wps="http://schemas.microsoft.com/office/word/2010/wordprocessingShape" mc:Ignorable="w14 w15 w16se w16cid w16 w16cex w16sdtdh w16du wp14">
-  <w:p>
-    <w:pPr>
-      <w:pStyle w:val="Nagwek"/>
       <w:jc w:val="center"/>
       <w:rPr>
         <w:b/>
@@ -2960,10 +2493,10 @@
         <w:lang w:eastAsia="pl-PL"/>
       </w:rPr>
       <w:drawing>
-        <wp:inline distT="0" distB="0" distL="0" distR="0" wp14:anchorId="255C8C24" wp14:editId="6A79106D">
+        <wp:inline distT="0" distB="0" distL="0" distR="0" wp14:anchorId="22D75CBD" wp14:editId="3B0D9295">
           <wp:extent cx="840105" cy="755015"/>
           <wp:effectExtent l="0" t="0" r="0" b="0"/>
-          <wp:docPr id="194105298" name="Obraz 1" descr="Obraz zawierający Czcionka, logo, symbol, design&#10;&#10;Opis wygenerowany automatycznie"/>
+          <wp:docPr id="456288219" name="Obraz 1" descr="Obraz zawierający Czcionka, logo, symbol, design&#10;&#10;Opis wygenerowany automatycznie"/>
           <wp:cNvGraphicFramePr>
             <a:graphicFrameLocks xmlns:a="http://schemas.openxmlformats.org/drawingml/2006/main" noChangeAspect="1"/>
           </wp:cNvGraphicFramePr>
@@ -3058,19 +2591,7 @@
       <w:rPr>
         <w:b/>
       </w:rPr>
-      <w:t xml:space="preserve">Laboratorium </w:t>
-    </w:r>
-    <w:r>
-      <w:rPr>
-        <w:b/>
-      </w:rPr>
-      <w:t>${labName}</w:t>
-    </w:r>
-    <w:r>
-      <w:rPr>
-        <w:b/>
-      </w:rPr>
-      <w:t xml:space="preserve"> ${city} </w:t>
+      <w:t xml:space="preserve">Laboratorium ${labName} ${city} </w:t>
     </w:r>
     <w:r>
       <w:t>(nazwa i miejscowość)</w:t>
@@ -3311,16 +2832,369 @@
       <w:pStyle w:val="Nagwek"/>
     </w:pPr>
   </w:p>
-  <w:p>
-    <w:pPr>
-      <w:pStyle w:val="Nagwek"/>
-    </w:pPr>
-  </w:p>
 </w:hdr>
 </file>
 
-<file path=word/header3.xml><?xml version="1.0" encoding="utf-8"?>
+<file path=word/header2.xml><?xml version="1.0" encoding="utf-8"?>
 <w:hdr xmlns:wpc="http://schemas.microsoft.com/office/word/2010/wordprocessingCanvas" xmlns:cx="http://schemas.microsoft.com/office/drawing/2014/chartex" xmlns:cx1="http://schemas.microsoft.com/office/drawing/2015/9/8/chartex" xmlns:cx2="http://schemas.microsoft.com/office/drawing/2015/10/21/chartex" xmlns:cx3="http://schemas.microsoft.com/office/drawing/2016/5/9/chartex" xmlns:cx4="http://schemas.microsoft.com/office/drawing/2016/5/10/chartex" xmlns:cx5="http://schemas.microsoft.com/office/drawing/2016/5/11/chartex" xmlns:cx6="http://schemas.microsoft.com/office/drawing/2016/5/12/chartex" xmlns:cx7="http://schemas.microsoft.com/office/drawing/2016/5/13/chartex" xmlns:cx8="http://schemas.microsoft.com/office/drawing/2016/5/14/chartex" xmlns:mc="http://schemas.openxmlformats.org/markup-compatibility/2006" xmlns:aink="http://schemas.microsoft.com/office/drawing/2016/ink" xmlns:am3d="http://schemas.microsoft.com/office/drawing/2017/model3d" xmlns:o="urn:schemas-microsoft-com:office:office" xmlns:oel="http://schemas.microsoft.com/office/2019/extlst" xmlns:r="http://schemas.openxmlformats.org/officeDocument/2006/relationships" xmlns:m="http://schemas.openxmlformats.org/officeDocument/2006/math" xmlns:v="urn:schemas-microsoft-com:vml" xmlns:wp14="http://schemas.microsoft.com/office/word/2010/wordprocessingDrawing" xmlns:wp="http://schemas.openxmlformats.org/drawingml/2006/wordprocessingDrawing" xmlns:w10="urn:schemas-microsoft-com:office:word" xmlns:w="http://schemas.openxmlformats.org/wordprocessingml/2006/main" xmlns:w14="http://schemas.microsoft.com/office/word/2010/wordml" xmlns:w15="http://schemas.microsoft.com/office/word/2012/wordml" xmlns:w16cex="http://schemas.microsoft.com/office/word/2018/wordml/cex" xmlns:w16cid="http://schemas.microsoft.com/office/word/2016/wordml/cid" xmlns:w16="http://schemas.microsoft.com/office/word/2018/wordml" xmlns:w16du="http://schemas.microsoft.com/office/word/2023/wordml/word16du" xmlns:w16sdtdh="http://schemas.microsoft.com/office/word/2020/wordml/sdtdatahash" xmlns:w16se="http://schemas.microsoft.com/office/word/2015/wordml/symex" xmlns:wpg="http://schemas.microsoft.com/office/word/2010/wordprocessingGroup" xmlns:wpi="http://schemas.microsoft.com/office/word/2010/wordprocessingInk" xmlns:wne="http://schemas.microsoft.com/office/word/2006/wordml" xmlns:wps="http://schemas.microsoft.com/office/word/2010/wordprocessingShape" mc:Ignorable="w14 w15 w16se w16cid w16 w16cex w16sdtdh w16du wp14">
+  <w:p>
+    <w:pPr>
+      <w:pStyle w:val="Nagwek"/>
+      <w:jc w:val="center"/>
+      <w:rPr>
+        <w:b/>
+      </w:rPr>
+    </w:pPr>
+    <w:r>
+      <w:rPr>
+        <w:noProof/>
+        <w:lang w:eastAsia="pl-PL"/>
+      </w:rPr>
+      <w:drawing>
+        <wp:inline distT="0" distB="0" distL="0" distR="0" wp14:anchorId="509946D6" wp14:editId="233F63C6">
+          <wp:extent cx="840105" cy="755015"/>
+          <wp:effectExtent l="0" t="0" r="0" b="0"/>
+          <wp:docPr id="1517504489" name="Obraz 1" descr="Obraz zawierający Czcionka, logo, symbol, design&#10;&#10;Opis wygenerowany automatycznie"/>
+          <wp:cNvGraphicFramePr>
+            <a:graphicFrameLocks xmlns:a="http://schemas.openxmlformats.org/drawingml/2006/main" noChangeAspect="1"/>
+          </wp:cNvGraphicFramePr>
+          <a:graphic xmlns:a="http://schemas.openxmlformats.org/drawingml/2006/main">
+            <a:graphicData uri="http://schemas.openxmlformats.org/drawingml/2006/picture">
+              <pic:pic xmlns:pic="http://schemas.openxmlformats.org/drawingml/2006/picture">
+                <pic:nvPicPr>
+                  <pic:cNvPr id="2" name="Obraz 1" descr="Obraz zawierający Czcionka, logo, symbol, design&#10;&#10;Opis wygenerowany automatycznie"/>
+                  <pic:cNvPicPr>
+                    <a:picLocks noChangeAspect="1" noChangeArrowheads="1"/>
+                  </pic:cNvPicPr>
+                </pic:nvPicPr>
+                <pic:blipFill>
+                  <a:blip r:embed="rId1" cstate="print">
+                    <a:extLst>
+                      <a:ext uri="{28A0092B-C50C-407E-A947-70E740481C1C}">
+                        <a14:useLocalDpi xmlns:a14="http://schemas.microsoft.com/office/drawing/2010/main" val="0"/>
+                      </a:ext>
+                    </a:extLst>
+                  </a:blip>
+                  <a:srcRect/>
+                  <a:stretch>
+                    <a:fillRect/>
+                  </a:stretch>
+                </pic:blipFill>
+                <pic:spPr bwMode="auto">
+                  <a:xfrm>
+                    <a:off x="0" y="0"/>
+                    <a:ext cx="840105" cy="755015"/>
+                  </a:xfrm>
+                  <a:prstGeom prst="rect">
+                    <a:avLst/>
+                  </a:prstGeom>
+                  <a:solidFill>
+                    <a:srgbClr val="FFFFFF"/>
+                  </a:solidFill>
+                  <a:ln>
+                    <a:noFill/>
+                  </a:ln>
+                </pic:spPr>
+              </pic:pic>
+            </a:graphicData>
+          </a:graphic>
+        </wp:inline>
+      </w:drawing>
+    </w:r>
+    <w:r>
+      <w:rPr>
+        <w:b/>
+      </w:rPr>
+      <w:br/>
+    </w:r>
+  </w:p>
+  <w:p>
+    <w:pPr>
+      <w:pStyle w:val="Nagwek"/>
+      <w:jc w:val="center"/>
+    </w:pPr>
+    <w:r>
+      <w:rPr>
+        <w:b/>
+      </w:rPr>
+      <w:t>Główny Inspektorat Jakości Handlowej Artykułów Rolno-Spożywczych</w:t>
+    </w:r>
+  </w:p>
+  <w:p>
+    <w:pPr>
+      <w:pStyle w:val="Nagwek"/>
+      <w:jc w:val="center"/>
+    </w:pPr>
+    <w:r>
+      <w:t>ul. Wspólna 30, 00-930 Warszawa, tel. (22) 623 29 00</w:t>
+    </w:r>
+  </w:p>
+  <w:p>
+    <w:pPr>
+      <w:pStyle w:val="Nagwek"/>
+      <w:ind w:right="-250"/>
+      <w:jc w:val="center"/>
+    </w:pPr>
+  </w:p>
+  <w:p>
+    <w:pPr>
+      <w:pStyle w:val="Nagwek"/>
+      <w:jc w:val="center"/>
+      <w:rPr>
+        <w:b/>
+        <w:sz w:val="8"/>
+      </w:rPr>
+    </w:pPr>
+    <w:r>
+      <w:rPr>
+        <w:b/>
+      </w:rPr>
+      <w:t xml:space="preserve">Laboratorium ${labName} ${city} </w:t>
+    </w:r>
+    <w:r>
+      <w:t>(nazwa i miejscowość)</w:t>
+    </w:r>
+  </w:p>
+  <w:p>
+    <w:pPr>
+      <w:pStyle w:val="Nagwek"/>
+      <w:jc w:val="center"/>
+      <w:rPr>
+        <w:b/>
+        <w:sz w:val="8"/>
+      </w:rPr>
+    </w:pPr>
+  </w:p>
+  <w:p>
+    <w:pPr>
+      <w:pStyle w:val="Nagwek"/>
+      <w:ind w:left="-211" w:firstLine="211"/>
+      <w:jc w:val="center"/>
+      <w:rPr>
+        <w:lang w:val="en-GB"/>
+      </w:rPr>
+    </w:pPr>
+    <w:r>
+      <w:rPr>
+        <w:b/>
+        <w:sz w:val="8"/>
+        <w:lang w:val="en-GB"/>
+      </w:rPr>
+      <w:t>————————————————————————————————————————————————————————————————————————————</w:t>
+    </w:r>
+  </w:p>
+  <w:p>
+    <w:pPr>
+      <w:pStyle w:val="Nagwek"/>
+      <w:jc w:val="center"/>
+      <w:rPr>
+        <w:lang w:val="en-GB"/>
+      </w:rPr>
+    </w:pPr>
+    <w:r>
+      <w:rPr>
+        <w:lang w:val="en-GB"/>
+      </w:rPr>
+      <w:t xml:space="preserve">adres : </w:t>
+    </w:r>
+    <w:r>
+      <w:rPr>
+        <w:lang w:val="en-GB"/>
+      </w:rPr>
+      <w:t>${fullAddress}</w:t>
+    </w:r>
+  </w:p>
+  <w:p>
+    <w:pPr>
+      <w:pStyle w:val="Nagwek"/>
+      <w:jc w:val="center"/>
+      <w:rPr>
+        <w:lang w:val="en-GB"/>
+      </w:rPr>
+    </w:pPr>
+    <w:r>
+      <w:rPr>
+        <w:lang w:val="en-GB"/>
+      </w:rPr>
+      <w:t>tel.:</w:t>
+    </w:r>
+    <w:r>
+      <w:rPr>
+        <w:lang w:val="en-GB"/>
+      </w:rPr>
+      <w:t xml:space="preserve"> </w:t>
+    </w:r>
+    <w:r>
+      <w:rPr>
+        <w:lang w:val="en-GB"/>
+      </w:rPr>
+      <w:t>${phoneNumber}</w:t>
+    </w:r>
+    <w:r>
+      <w:rPr>
+        <w:lang w:val="en-GB"/>
+      </w:rPr>
+      <w:t xml:space="preserve">, fax: </w:t>
+    </w:r>
+    <w:r>
+      <w:rPr>
+        <w:lang w:val="en-GB"/>
+      </w:rPr>
+      <w:t>${fax}</w:t>
+    </w:r>
+  </w:p>
+  <w:p>
+    <w:pPr>
+      <w:jc w:val="center"/>
+    </w:pPr>
+    <w:r>
+      <w:t>e-mail: ${email}</w:t>
+    </w:r>
+  </w:p>
+  <w:p>
+    <w:pPr>
+      <w:pStyle w:val="Tytu"/>
+      <w:jc w:val="center"/>
+      <w:rPr>
+        <w:rFonts w:ascii="Times New Roman" w:hAnsi="Times New Roman" w:cs="Times New Roman"/>
+        <w:b/>
+        <w:bCs/>
+        <w:color w:val="000000"/>
+        <w:sz w:val="32"/>
+        <w:szCs w:val="32"/>
+      </w:rPr>
+    </w:pPr>
+    <w:r>
+      <w:rPr>
+        <w:rFonts w:ascii="Times New Roman" w:hAnsi="Times New Roman" w:cs="Times New Roman"/>
+        <w:b/>
+        <w:bCs/>
+        <w:sz w:val="32"/>
+        <w:szCs w:val="32"/>
+      </w:rPr>
+      <w:t>Sprawozdanie z badań nr …/ …/ rok/ lab</w:t>
+    </w:r>
+  </w:p>
+  <w:p>
+    <w:pPr>
+      <w:pStyle w:val="Tytu"/>
+      <w:jc w:val="center"/>
+      <w:rPr>
+        <w:rFonts w:ascii="Times New Roman" w:hAnsi="Times New Roman" w:cs="Times New Roman"/>
+        <w:b/>
+        <w:bCs/>
+        <w:color w:val="000000"/>
+        <w:sz w:val="28"/>
+        <w:szCs w:val="28"/>
+      </w:rPr>
+    </w:pPr>
+    <w:r>
+      <w:rPr>
+        <w:rFonts w:ascii="Times New Roman" w:hAnsi="Times New Roman" w:cs="Times New Roman"/>
+        <w:b/>
+        <w:bCs/>
+        <w:color w:val="000000"/>
+        <w:sz w:val="28"/>
+        <w:szCs w:val="28"/>
+      </w:rPr>
+      <w:t xml:space="preserve">Aneks / Korekta do Sprawozdania z badań nr …/ </w:t>
+    </w:r>
+    <w:r>
+      <w:rPr>
+        <w:rFonts w:ascii="Times New Roman" w:hAnsi="Times New Roman" w:cs="Times New Roman"/>
+        <w:b/>
+        <w:bCs/>
+        <w:sz w:val="28"/>
+        <w:szCs w:val="28"/>
+      </w:rPr>
+      <w:t>…/ rok/</w:t>
+    </w:r>
+    <w:r>
+      <w:rPr>
+        <w:rFonts w:ascii="Times New Roman" w:hAnsi="Times New Roman" w:cs="Times New Roman"/>
+        <w:b/>
+        <w:bCs/>
+        <w:sz w:val="28"/>
+        <w:szCs w:val="28"/>
+        <w:vertAlign w:val="superscript"/>
+      </w:rPr>
+      <w:t xml:space="preserve"> </w:t>
+    </w:r>
+    <w:r>
+      <w:rPr>
+        <w:rFonts w:ascii="Times New Roman" w:hAnsi="Times New Roman" w:cs="Times New Roman"/>
+        <w:b/>
+        <w:bCs/>
+        <w:sz w:val="28"/>
+        <w:szCs w:val="28"/>
+      </w:rPr>
+      <w:t>lab</w:t>
+    </w:r>
+    <w:r>
+      <w:rPr>
+        <w:rFonts w:ascii="Times New Roman" w:hAnsi="Times New Roman" w:cs="Times New Roman"/>
+        <w:b/>
+        <w:bCs/>
+        <w:color w:val="000000"/>
+        <w:sz w:val="28"/>
+        <w:szCs w:val="28"/>
+      </w:rPr>
+      <w:t xml:space="preserve"> z dnia ...</w:t>
+    </w:r>
+    <w:r>
+      <w:rPr>
+        <w:rFonts w:ascii="Times New Roman" w:hAnsi="Times New Roman" w:cs="Times New Roman"/>
+        <w:b/>
+        <w:bCs/>
+        <w:color w:val="000000"/>
+        <w:sz w:val="28"/>
+        <w:szCs w:val="28"/>
+        <w:vertAlign w:val="superscript"/>
+      </w:rPr>
+      <w:t>1</w:t>
+    </w:r>
+  </w:p>
+  <w:p>
+    <w:pPr>
+      <w:pStyle w:val="Nagwek"/>
+      <w:jc w:val="center"/>
+      <w:rPr>
+        <w:b/>
+        <w:bCs/>
+      </w:rPr>
+    </w:pPr>
+    <w:r>
+      <w:rPr>
+        <w:b/>
+        <w:bCs/>
+        <w:color w:val="000000"/>
+        <w:sz w:val="28"/>
+        <w:szCs w:val="28"/>
+      </w:rPr>
+      <w:t>Analiza odwoławcza</w:t>
+    </w:r>
+    <w:r>
+      <w:rPr>
+        <w:b/>
+        <w:bCs/>
+        <w:color w:val="000000"/>
+        <w:sz w:val="28"/>
+        <w:szCs w:val="28"/>
+        <w:vertAlign w:val="superscript"/>
+      </w:rPr>
+      <w:t>1</w:t>
+    </w:r>
+  </w:p>
+  <w:p>
+    <w:pPr>
+      <w:pStyle w:val="Nagwek"/>
+    </w:pPr>
+  </w:p>
+  <w:p>
+    <w:pPr>
+      <w:pStyle w:val="Nagwek"/>
+    </w:pPr>
+  </w:p>
   <w:p>
     <w:pPr>
       <w:pStyle w:val="Nagwek"/>
@@ -3761,7 +3635,7 @@
   <w:style w:type="paragraph" w:default="1" w:styleId="Normalny">
     <w:name w:val="Normal"/>
     <w:qFormat/>
-    <w:rsid w:val="00A46DAA"/>
+    <w:rsid w:val="0075320D"/>
     <w:pPr>
       <w:suppressAutoHyphens/>
       <w:spacing w:after="0" w:line="240" w:lineRule="auto"/>
@@ -3772,7 +3646,6 @@
       <w:sz w:val="20"/>
       <w:szCs w:val="20"/>
       <w:lang w:eastAsia="ar-SA"/>
-      <w14:ligatures w14:val="none"/>
     </w:rPr>
   </w:style>
   <w:style w:type="paragraph" w:styleId="Nagwek1">
@@ -3797,7 +3670,6 @@
       <w:sz w:val="40"/>
       <w:szCs w:val="40"/>
       <w:lang w:eastAsia="en-US"/>
-      <w14:ligatures w14:val="standardContextual"/>
     </w:rPr>
   </w:style>
   <w:style w:type="paragraph" w:styleId="Nagwek2">
@@ -3823,7 +3695,6 @@
       <w:sz w:val="32"/>
       <w:szCs w:val="32"/>
       <w:lang w:eastAsia="en-US"/>
-      <w14:ligatures w14:val="standardContextual"/>
     </w:rPr>
   </w:style>
   <w:style w:type="paragraph" w:styleId="Nagwek3">
@@ -3850,7 +3721,6 @@
       <w:sz w:val="28"/>
       <w:szCs w:val="28"/>
       <w:lang w:eastAsia="en-US"/>
-      <w14:ligatures w14:val="standardContextual"/>
     </w:rPr>
   </w:style>
   <w:style w:type="paragraph" w:styleId="Nagwek4">
@@ -3879,7 +3749,6 @@
       <w:sz w:val="22"/>
       <w:szCs w:val="22"/>
       <w:lang w:eastAsia="en-US"/>
-      <w14:ligatures w14:val="standardContextual"/>
     </w:rPr>
   </w:style>
   <w:style w:type="paragraph" w:styleId="Nagwek5">
@@ -3906,7 +3775,6 @@
       <w:sz w:val="22"/>
       <w:szCs w:val="22"/>
       <w:lang w:eastAsia="en-US"/>
-      <w14:ligatures w14:val="standardContextual"/>
     </w:rPr>
   </w:style>
   <w:style w:type="paragraph" w:styleId="Nagwek6">
@@ -3935,7 +3803,6 @@
       <w:sz w:val="22"/>
       <w:szCs w:val="22"/>
       <w:lang w:eastAsia="en-US"/>
-      <w14:ligatures w14:val="standardContextual"/>
     </w:rPr>
   </w:style>
   <w:style w:type="paragraph" w:styleId="Nagwek7">
@@ -3962,7 +3829,6 @@
       <w:sz w:val="22"/>
       <w:szCs w:val="22"/>
       <w:lang w:eastAsia="en-US"/>
-      <w14:ligatures w14:val="standardContextual"/>
     </w:rPr>
   </w:style>
   <w:style w:type="paragraph" w:styleId="Nagwek8">
@@ -3991,7 +3857,6 @@
       <w:sz w:val="22"/>
       <w:szCs w:val="22"/>
       <w:lang w:eastAsia="en-US"/>
-      <w14:ligatures w14:val="standardContextual"/>
     </w:rPr>
   </w:style>
   <w:style w:type="paragraph" w:styleId="Nagwek9">
@@ -4018,7 +3883,6 @@
       <w:sz w:val="22"/>
       <w:szCs w:val="22"/>
       <w:lang w:eastAsia="en-US"/>
-      <w14:ligatures w14:val="standardContextual"/>
     </w:rPr>
   </w:style>
   <w:style w:type="character" w:default="1" w:styleId="Domylnaczcionkaakapitu">
@@ -4186,7 +4050,6 @@
       <w:sz w:val="56"/>
       <w:szCs w:val="56"/>
       <w:lang w:eastAsia="en-US"/>
-      <w14:ligatures w14:val="standardContextual"/>
     </w:rPr>
   </w:style>
   <w:style w:type="character" w:customStyle="1" w:styleId="TytuZnak">
@@ -4226,7 +4089,6 @@
       <w:sz w:val="28"/>
       <w:szCs w:val="28"/>
       <w:lang w:eastAsia="en-US"/>
-      <w14:ligatures w14:val="standardContextual"/>
     </w:rPr>
   </w:style>
   <w:style w:type="character" w:customStyle="1" w:styleId="PodtytuZnak">
@@ -4265,7 +4127,6 @@
       <w:sz w:val="22"/>
       <w:szCs w:val="22"/>
       <w:lang w:eastAsia="en-US"/>
-      <w14:ligatures w14:val="standardContextual"/>
     </w:rPr>
   </w:style>
   <w:style w:type="character" w:customStyle="1" w:styleId="CytatZnak">
@@ -4298,7 +4159,6 @@
       <w:sz w:val="22"/>
       <w:szCs w:val="22"/>
       <w:lang w:eastAsia="en-US"/>
-      <w14:ligatures w14:val="standardContextual"/>
     </w:rPr>
   </w:style>
   <w:style w:type="character" w:styleId="Wyrnienieintensywne">
@@ -4340,7 +4200,6 @@
       <w:sz w:val="22"/>
       <w:szCs w:val="22"/>
       <w:lang w:eastAsia="en-US"/>
-      <w14:ligatures w14:val="standardContextual"/>
     </w:rPr>
   </w:style>
   <w:style w:type="character" w:customStyle="1" w:styleId="CytatintensywnyZnak">
@@ -4476,6 +4335,25 @@
       <w:lang w:eastAsia="ar-SA"/>
       <w14:ligatures w14:val="none"/>
     </w:rPr>
+  </w:style>
+  <w:style w:type="table" w:styleId="Tabela-Siatka">
+    <w:name w:val="Table Grid"/>
+    <w:basedOn w:val="Standardowy"/>
+    <w:uiPriority w:val="39"/>
+    <w:rsid w:val="00735FCD"/>
+    <w:pPr>
+      <w:spacing w:after="0" w:line="240" w:lineRule="auto"/>
+    </w:pPr>
+    <w:tblPr>
+      <w:tblBorders>
+        <w:top w:val="single" w:sz="4" w:space="0" w:color="auto"/>
+        <w:left w:val="single" w:sz="4" w:space="0" w:color="auto"/>
+        <w:bottom w:val="single" w:sz="4" w:space="0" w:color="auto"/>
+        <w:right w:val="single" w:sz="4" w:space="0" w:color="auto"/>
+        <w:insideH w:val="single" w:sz="4" w:space="0" w:color="auto"/>
+        <w:insideV w:val="single" w:sz="4" w:space="0" w:color="auto"/>
+      </w:tblBorders>
+    </w:tblPr>
   </w:style>
 </w:styles>
 </file>

</xml_diff>